<commit_message>
Updated meeting notes for today 2023.2.22
</commit_message>
<xml_diff>
--- a/docs/meetingnotes/meetingnote2023.2.22.docx
+++ b/docs/meetingnotes/meetingnote2023.2.22.docx
@@ -321,7 +321,43 @@
           <w:sz w:val="24"/>
           <w:szCs w:val="24"/>
         </w:rPr>
-        <w:t>Made good progress developing the web version of both iRCT and CausalLearning.</w:t>
+        <w:t xml:space="preserve">Made good progress developing the web version of both </w:t>
+      </w:r>
+      <w:proofErr w:type="spellStart"/>
+      <w:r>
+        <w:rPr>
+          <w:rFonts w:cs="Times New Roman (Body CS)"/>
+          <w:sz w:val="24"/>
+          <w:szCs w:val="24"/>
+        </w:rPr>
+        <w:t>iRCT</w:t>
+      </w:r>
+      <w:proofErr w:type="spellEnd"/>
+      <w:r>
+        <w:rPr>
+          <w:rFonts w:cs="Times New Roman (Body CS)"/>
+          <w:sz w:val="24"/>
+          <w:szCs w:val="24"/>
+        </w:rPr>
+        <w:t xml:space="preserve"> and </w:t>
+      </w:r>
+      <w:proofErr w:type="spellStart"/>
+      <w:r>
+        <w:rPr>
+          <w:rFonts w:cs="Times New Roman (Body CS)"/>
+          <w:sz w:val="24"/>
+          <w:szCs w:val="24"/>
+        </w:rPr>
+        <w:t>CausalLearning</w:t>
+      </w:r>
+      <w:proofErr w:type="spellEnd"/>
+      <w:r>
+        <w:rPr>
+          <w:rFonts w:cs="Times New Roman (Body CS)"/>
+          <w:sz w:val="24"/>
+          <w:szCs w:val="24"/>
+        </w:rPr>
+        <w:t>.</w:t>
       </w:r>
     </w:p>
     <w:p>
@@ -351,7 +387,43 @@
           <w:sz w:val="24"/>
           <w:szCs w:val="24"/>
         </w:rPr>
-        <w:t>the web.py for both CausalLearning and iRCT.</w:t>
+        <w:t xml:space="preserve">the web.py for both </w:t>
+      </w:r>
+      <w:proofErr w:type="spellStart"/>
+      <w:r>
+        <w:rPr>
+          <w:rFonts w:cs="Times New Roman (Body CS)"/>
+          <w:sz w:val="24"/>
+          <w:szCs w:val="24"/>
+        </w:rPr>
+        <w:t>CausalLearning</w:t>
+      </w:r>
+      <w:proofErr w:type="spellEnd"/>
+      <w:r>
+        <w:rPr>
+          <w:rFonts w:cs="Times New Roman (Body CS)"/>
+          <w:sz w:val="24"/>
+          <w:szCs w:val="24"/>
+        </w:rPr>
+        <w:t xml:space="preserve"> and </w:t>
+      </w:r>
+      <w:proofErr w:type="spellStart"/>
+      <w:r>
+        <w:rPr>
+          <w:rFonts w:cs="Times New Roman (Body CS)"/>
+          <w:sz w:val="24"/>
+          <w:szCs w:val="24"/>
+        </w:rPr>
+        <w:t>iRCT</w:t>
+      </w:r>
+      <w:proofErr w:type="spellEnd"/>
+      <w:r>
+        <w:rPr>
+          <w:rFonts w:cs="Times New Roman (Body CS)"/>
+          <w:sz w:val="24"/>
+          <w:szCs w:val="24"/>
+        </w:rPr>
+        <w:t>.</w:t>
       </w:r>
     </w:p>
     <w:p>
@@ -395,6 +467,28 @@
           <w:sz w:val="24"/>
           <w:szCs w:val="24"/>
         </w:rPr>
+        <w:t xml:space="preserve">Made comments based on in-meeting testing. </w:t>
+      </w:r>
+    </w:p>
+    <w:p>
+      <w:pPr>
+        <w:pStyle w:val="ListParagraph"/>
+        <w:numPr>
+          <w:ilvl w:val="0"/>
+          <w:numId w:val="4"/>
+        </w:numPr>
+        <w:rPr>
+          <w:rFonts w:cs="Times New Roman (Body CS)"/>
+          <w:sz w:val="24"/>
+          <w:szCs w:val="24"/>
+        </w:rPr>
+      </w:pPr>
+      <w:r>
+        <w:rPr>
+          <w:rFonts w:cs="Times New Roman (Body CS)"/>
+          <w:sz w:val="24"/>
+          <w:szCs w:val="24"/>
+        </w:rPr>
         <w:t xml:space="preserve">Work assignment. </w:t>
       </w:r>
     </w:p>
@@ -427,13 +521,23 @@
           <w:szCs w:val="24"/>
         </w:rPr>
       </w:pPr>
-      <w:r>
-        <w:rPr>
-          <w:rFonts w:cs="Times New Roman (Body CS)"/>
-          <w:sz w:val="24"/>
-          <w:szCs w:val="24"/>
-        </w:rPr>
-        <w:t xml:space="preserve">iRCT – an intelligent pseudo randomized controlled trial. </w:t>
+      <w:proofErr w:type="spellStart"/>
+      <w:r>
+        <w:rPr>
+          <w:rFonts w:cs="Times New Roman (Body CS)"/>
+          <w:sz w:val="24"/>
+          <w:szCs w:val="24"/>
+        </w:rPr>
+        <w:t>iRCT</w:t>
+      </w:r>
+      <w:proofErr w:type="spellEnd"/>
+      <w:r>
+        <w:rPr>
+          <w:rFonts w:cs="Times New Roman (Body CS)"/>
+          <w:sz w:val="24"/>
+          <w:szCs w:val="24"/>
+        </w:rPr>
+        <w:t xml:space="preserve"> – an intelligent pseudo randomized controlled trial. </w:t>
       </w:r>
     </w:p>
     <w:p>
@@ -521,7 +625,25 @@
           <w:sz w:val="24"/>
           <w:szCs w:val="24"/>
         </w:rPr>
-        <w:t>Include a transform function in our iRCT (See the MBIL package) that can convert all the covariates into one variable (such as the X in the example).</w:t>
+        <w:t xml:space="preserve">Include a transform function in our </w:t>
+      </w:r>
+      <w:proofErr w:type="spellStart"/>
+      <w:r>
+        <w:rPr>
+          <w:rFonts w:cs="Times New Roman (Body CS)"/>
+          <w:sz w:val="24"/>
+          <w:szCs w:val="24"/>
+        </w:rPr>
+        <w:t>iRCT</w:t>
+      </w:r>
+      <w:proofErr w:type="spellEnd"/>
+      <w:r>
+        <w:rPr>
+          <w:rFonts w:cs="Times New Roman (Body CS)"/>
+          <w:sz w:val="24"/>
+          <w:szCs w:val="24"/>
+        </w:rPr>
+        <w:t xml:space="preserve"> (See the MBIL package) that can convert all the covariates into one variable (such as the X in the example).</w:t>
       </w:r>
     </w:p>
     <w:p>
@@ -543,7 +665,43 @@
           <w:sz w:val="24"/>
           <w:szCs w:val="24"/>
         </w:rPr>
-        <w:t>Develop a function that convert multi-value variables into a binary variable and include it in the iRCT pacakge.</w:t>
+        <w:t xml:space="preserve">Develop a function that convert multi-value variables into a binary variable and include it in the </w:t>
+      </w:r>
+      <w:proofErr w:type="spellStart"/>
+      <w:r>
+        <w:rPr>
+          <w:rFonts w:cs="Times New Roman (Body CS)"/>
+          <w:sz w:val="24"/>
+          <w:szCs w:val="24"/>
+        </w:rPr>
+        <w:t>iRCT</w:t>
+      </w:r>
+      <w:proofErr w:type="spellEnd"/>
+      <w:r>
+        <w:rPr>
+          <w:rFonts w:cs="Times New Roman (Body CS)"/>
+          <w:sz w:val="24"/>
+          <w:szCs w:val="24"/>
+        </w:rPr>
+        <w:t xml:space="preserve"> </w:t>
+      </w:r>
+      <w:proofErr w:type="spellStart"/>
+      <w:r>
+        <w:rPr>
+          <w:rFonts w:cs="Times New Roman (Body CS)"/>
+          <w:sz w:val="24"/>
+          <w:szCs w:val="24"/>
+        </w:rPr>
+        <w:t>pacakge</w:t>
+      </w:r>
+      <w:proofErr w:type="spellEnd"/>
+      <w:r>
+        <w:rPr>
+          <w:rFonts w:cs="Times New Roman (Body CS)"/>
+          <w:sz w:val="24"/>
+          <w:szCs w:val="24"/>
+        </w:rPr>
+        <w:t>.</w:t>
       </w:r>
     </w:p>
     <w:p>
@@ -565,7 +723,25 @@
           <w:sz w:val="24"/>
           <w:szCs w:val="24"/>
         </w:rPr>
-        <w:t xml:space="preserve">Apply iRCT to our LSM-15year. </w:t>
+        <w:t xml:space="preserve">Apply </w:t>
+      </w:r>
+      <w:proofErr w:type="spellStart"/>
+      <w:r>
+        <w:rPr>
+          <w:rFonts w:cs="Times New Roman (Body CS)"/>
+          <w:sz w:val="24"/>
+          <w:szCs w:val="24"/>
+        </w:rPr>
+        <w:t>iRCT</w:t>
+      </w:r>
+      <w:proofErr w:type="spellEnd"/>
+      <w:r>
+        <w:rPr>
+          <w:rFonts w:cs="Times New Roman (Body CS)"/>
+          <w:sz w:val="24"/>
+          <w:szCs w:val="24"/>
+        </w:rPr>
+        <w:t xml:space="preserve"> to our LSM-15year. </w:t>
       </w:r>
     </w:p>
     <w:p>
@@ -587,7 +763,25 @@
           <w:sz w:val="24"/>
           <w:szCs w:val="24"/>
         </w:rPr>
-        <w:t xml:space="preserve">Identify more interesting “treatment” variables such as Menopausal status in our LSM-15 year, use method developed in 5) to convert them into binary each respectively, if they are non-binary. Then  apply iRCT each respectively. </w:t>
+        <w:t xml:space="preserve">Identify more interesting “treatment” variables such as Menopausal status in our LSM-15 year, use method developed in 5) to convert them into binary each respectively, if they are non-binary. Then  apply </w:t>
+      </w:r>
+      <w:proofErr w:type="spellStart"/>
+      <w:r>
+        <w:rPr>
+          <w:rFonts w:cs="Times New Roman (Body CS)"/>
+          <w:sz w:val="24"/>
+          <w:szCs w:val="24"/>
+        </w:rPr>
+        <w:t>iRCT</w:t>
+      </w:r>
+      <w:proofErr w:type="spellEnd"/>
+      <w:r>
+        <w:rPr>
+          <w:rFonts w:cs="Times New Roman (Body CS)"/>
+          <w:sz w:val="24"/>
+          <w:szCs w:val="24"/>
+        </w:rPr>
+        <w:t xml:space="preserve"> each respectively. </w:t>
       </w:r>
     </w:p>
     <w:p>
@@ -609,7 +803,25 @@
           <w:sz w:val="24"/>
           <w:szCs w:val="24"/>
         </w:rPr>
-        <w:t xml:space="preserve">Compare what you learned from using iRCT with what you can learn from our MBIL methods, and from the other causal learning methods that we have access to. </w:t>
+        <w:t xml:space="preserve">Compare what you learned from using </w:t>
+      </w:r>
+      <w:proofErr w:type="spellStart"/>
+      <w:r>
+        <w:rPr>
+          <w:rFonts w:cs="Times New Roman (Body CS)"/>
+          <w:sz w:val="24"/>
+          <w:szCs w:val="24"/>
+        </w:rPr>
+        <w:t>iRCT</w:t>
+      </w:r>
+      <w:proofErr w:type="spellEnd"/>
+      <w:r>
+        <w:rPr>
+          <w:rFonts w:cs="Times New Roman (Body CS)"/>
+          <w:sz w:val="24"/>
+          <w:szCs w:val="24"/>
+        </w:rPr>
+        <w:t xml:space="preserve"> with what you can learn from our MBIL methods, and from the other causal learning methods that we have access to. </w:t>
       </w:r>
     </w:p>
     <w:p>
@@ -639,7 +851,25 @@
           <w:sz w:val="24"/>
           <w:szCs w:val="24"/>
         </w:rPr>
-        <w:t xml:space="preserve">and compare with our MBIL and iRCT. </w:t>
+        <w:t xml:space="preserve">and compare with our MBIL and </w:t>
+      </w:r>
+      <w:proofErr w:type="spellStart"/>
+      <w:r>
+        <w:rPr>
+          <w:rFonts w:cs="Times New Roman (Body CS)"/>
+          <w:sz w:val="24"/>
+          <w:szCs w:val="24"/>
+        </w:rPr>
+        <w:t>iRCT</w:t>
+      </w:r>
+      <w:proofErr w:type="spellEnd"/>
+      <w:r>
+        <w:rPr>
+          <w:rFonts w:cs="Times New Roman (Body CS)"/>
+          <w:sz w:val="24"/>
+          <w:szCs w:val="24"/>
+        </w:rPr>
+        <w:t xml:space="preserve">. </w:t>
       </w:r>
     </w:p>
     <w:p>
@@ -736,6 +966,7 @@
           <w:sz w:val="20"/>
           <w:szCs w:val="20"/>
         </w:rPr>
+        <w:lastRenderedPageBreak/>
         <w:t>--------------------------</w:t>
       </w:r>
       <w:r>
@@ -756,6 +987,7 @@
           <w:szCs w:val="20"/>
         </w:rPr>
         <w:br/>
+        <w:t>See the caveats in the documentation: https://pandas.pydata.org/pandas-docs/stable/user_guide/indexing.html#returning-a-view-versus-a-copy</w:t>
       </w:r>
       <w:r>
         <w:rPr>
@@ -764,8 +996,8 @@
           <w:sz w:val="20"/>
           <w:szCs w:val="20"/>
         </w:rPr>
-        <w:lastRenderedPageBreak/>
-        <w:t>See the caveats in the documentation: https://pandas.pydata.org/pandas-docs/stable/user_guide/indexing.html#returning-a-view-versus-a-copy</w:t>
+        <w:br/>
+        <w:t xml:space="preserve">  self.obj[key] = value</w:t>
       </w:r>
       <w:r>
         <w:rPr>
@@ -775,8 +1007,9 @@
           <w:szCs w:val="20"/>
         </w:rPr>
         <w:br/>
-        <w:t xml:space="preserve">  self.obj[key] = value</w:t>
-      </w:r>
+        <w:t xml:space="preserve">/Applications/anaconda3/lib/python3.7/site-packages/pandas/core/indexing.py:1676: </w:t>
+      </w:r>
+      <w:proofErr w:type="spellStart"/>
       <w:r>
         <w:rPr>
           <w:rFonts w:ascii="JetBrains Mono" w:eastAsia="Times New Roman" w:hAnsi="JetBrains Mono" w:cs="Courier New"/>
@@ -784,9 +1017,9 @@
           <w:sz w:val="20"/>
           <w:szCs w:val="20"/>
         </w:rPr>
-        <w:br/>
-        <w:t>/Applications/anaconda3/lib/python3.7/site-packages/pandas/core/indexing.py:1676: SettingWithCopyWarning:</w:t>
-      </w:r>
+        <w:t>SettingWithCopyWarning</w:t>
+      </w:r>
+      <w:proofErr w:type="spellEnd"/>
       <w:r>
         <w:rPr>
           <w:rFonts w:ascii="JetBrains Mono" w:eastAsia="Times New Roman" w:hAnsi="JetBrains Mono" w:cs="Courier New"/>
@@ -794,8 +1027,7 @@
           <w:sz w:val="20"/>
           <w:szCs w:val="20"/>
         </w:rPr>
-        <w:br/>
-        <w:t>A value is trying to be set on a copy of a slice from a DataFrame.</w:t>
+        <w:t>:</w:t>
       </w:r>
       <w:r>
         <w:rPr>
@@ -805,8 +1037,9 @@
           <w:szCs w:val="20"/>
         </w:rPr>
         <w:br/>
-        <w:t>Try using .loc[row_indexer,col_indexer] = value instead</w:t>
-      </w:r>
+        <w:t xml:space="preserve">A value is trying to be set on a copy of a slice from a </w:t>
+      </w:r>
+      <w:proofErr w:type="spellStart"/>
       <w:r>
         <w:rPr>
           <w:rFonts w:ascii="JetBrains Mono" w:eastAsia="Times New Roman" w:hAnsi="JetBrains Mono" w:cs="Courier New"/>
@@ -814,8 +1047,9 @@
           <w:sz w:val="20"/>
           <w:szCs w:val="20"/>
         </w:rPr>
-        <w:br/>
-      </w:r>
+        <w:t>DataFrame</w:t>
+      </w:r>
+      <w:proofErr w:type="spellEnd"/>
       <w:r>
         <w:rPr>
           <w:rFonts w:ascii="JetBrains Mono" w:eastAsia="Times New Roman" w:hAnsi="JetBrains Mono" w:cs="Courier New"/>
@@ -823,8 +1057,7 @@
           <w:sz w:val="20"/>
           <w:szCs w:val="20"/>
         </w:rPr>
-        <w:br/>
-        <w:t>See the caveats in the documentation: https://pandas.pydata.org/pandas-docs/stable/user_guide/indexing.html#returning-a-view-versus-a-copy</w:t>
+        <w:t>.</w:t>
       </w:r>
       <w:r>
         <w:rPr>
@@ -834,8 +1067,9 @@
           <w:szCs w:val="20"/>
         </w:rPr>
         <w:br/>
-        <w:t xml:space="preserve">  self._setitem_single_column(ilocs[0], value, pi)</w:t>
-      </w:r>
+        <w:t>Try using .loc[</w:t>
+      </w:r>
+      <w:proofErr w:type="spellStart"/>
       <w:r>
         <w:rPr>
           <w:rFonts w:ascii="JetBrains Mono" w:eastAsia="Times New Roman" w:hAnsi="JetBrains Mono" w:cs="Courier New"/>
@@ -843,6 +1077,94 @@
           <w:sz w:val="20"/>
           <w:szCs w:val="20"/>
         </w:rPr>
+        <w:t>row_indexer,col_indexer</w:t>
+      </w:r>
+      <w:proofErr w:type="spellEnd"/>
+      <w:r>
+        <w:rPr>
+          <w:rFonts w:ascii="JetBrains Mono" w:eastAsia="Times New Roman" w:hAnsi="JetBrains Mono" w:cs="Courier New"/>
+          <w:color w:val="A9B7C6"/>
+          <w:sz w:val="20"/>
+          <w:szCs w:val="20"/>
+        </w:rPr>
+        <w:t>] = value instead</w:t>
+      </w:r>
+      <w:r>
+        <w:rPr>
+          <w:rFonts w:ascii="JetBrains Mono" w:eastAsia="Times New Roman" w:hAnsi="JetBrains Mono" w:cs="Courier New"/>
+          <w:color w:val="A9B7C6"/>
+          <w:sz w:val="20"/>
+          <w:szCs w:val="20"/>
+        </w:rPr>
+        <w:br/>
+      </w:r>
+      <w:r>
+        <w:rPr>
+          <w:rFonts w:ascii="JetBrains Mono" w:eastAsia="Times New Roman" w:hAnsi="JetBrains Mono" w:cs="Courier New"/>
+          <w:color w:val="A9B7C6"/>
+          <w:sz w:val="20"/>
+          <w:szCs w:val="20"/>
+        </w:rPr>
+        <w:br/>
+        <w:t>See the caveats in the documentation: https://pandas.pydata.org/pandas-docs/stable/user_guide/indexing.html#returning-a-view-versus-a-copy</w:t>
+      </w:r>
+      <w:r>
+        <w:rPr>
+          <w:rFonts w:ascii="JetBrains Mono" w:eastAsia="Times New Roman" w:hAnsi="JetBrains Mono" w:cs="Courier New"/>
+          <w:color w:val="A9B7C6"/>
+          <w:sz w:val="20"/>
+          <w:szCs w:val="20"/>
+        </w:rPr>
+        <w:br/>
+        <w:t xml:space="preserve">  self._</w:t>
+      </w:r>
+      <w:proofErr w:type="spellStart"/>
+      <w:r>
+        <w:rPr>
+          <w:rFonts w:ascii="JetBrains Mono" w:eastAsia="Times New Roman" w:hAnsi="JetBrains Mono" w:cs="Courier New"/>
+          <w:color w:val="A9B7C6"/>
+          <w:sz w:val="20"/>
+          <w:szCs w:val="20"/>
+        </w:rPr>
+        <w:t>setitem_single_column</w:t>
+      </w:r>
+      <w:proofErr w:type="spellEnd"/>
+      <w:r>
+        <w:rPr>
+          <w:rFonts w:ascii="JetBrains Mono" w:eastAsia="Times New Roman" w:hAnsi="JetBrains Mono" w:cs="Courier New"/>
+          <w:color w:val="A9B7C6"/>
+          <w:sz w:val="20"/>
+          <w:szCs w:val="20"/>
+        </w:rPr>
+        <w:t>(</w:t>
+      </w:r>
+      <w:proofErr w:type="spellStart"/>
+      <w:r>
+        <w:rPr>
+          <w:rFonts w:ascii="JetBrains Mono" w:eastAsia="Times New Roman" w:hAnsi="JetBrains Mono" w:cs="Courier New"/>
+          <w:color w:val="A9B7C6"/>
+          <w:sz w:val="20"/>
+          <w:szCs w:val="20"/>
+        </w:rPr>
+        <w:t>ilocs</w:t>
+      </w:r>
+      <w:proofErr w:type="spellEnd"/>
+      <w:r>
+        <w:rPr>
+          <w:rFonts w:ascii="JetBrains Mono" w:eastAsia="Times New Roman" w:hAnsi="JetBrains Mono" w:cs="Courier New"/>
+          <w:color w:val="A9B7C6"/>
+          <w:sz w:val="20"/>
+          <w:szCs w:val="20"/>
+        </w:rPr>
+        <w:t>[0], value, pi)</w:t>
+      </w:r>
+      <w:r>
+        <w:rPr>
+          <w:rFonts w:ascii="JetBrains Mono" w:eastAsia="Times New Roman" w:hAnsi="JetBrains Mono" w:cs="Courier New"/>
+          <w:color w:val="A9B7C6"/>
+          <w:sz w:val="20"/>
+          <w:szCs w:val="20"/>
+        </w:rPr>
         <w:br/>
         <w:t>--------------------------</w:t>
       </w:r>
@@ -889,7 +1211,39 @@
           <w:sz w:val="24"/>
           <w:szCs w:val="24"/>
         </w:rPr>
-        <w:t>Developing iRCT and our CausalLearning package.</w:t>
+        <w:t xml:space="preserve">Developing </w:t>
+      </w:r>
+      <w:proofErr w:type="spellStart"/>
+      <w:r>
+        <w:rPr>
+          <w:sz w:val="24"/>
+          <w:szCs w:val="24"/>
+        </w:rPr>
+        <w:t>iRCT</w:t>
+      </w:r>
+      <w:proofErr w:type="spellEnd"/>
+      <w:r>
+        <w:rPr>
+          <w:sz w:val="24"/>
+          <w:szCs w:val="24"/>
+        </w:rPr>
+        <w:t xml:space="preserve"> and our </w:t>
+      </w:r>
+      <w:proofErr w:type="spellStart"/>
+      <w:r>
+        <w:rPr>
+          <w:sz w:val="24"/>
+          <w:szCs w:val="24"/>
+        </w:rPr>
+        <w:t>CausalLearning</w:t>
+      </w:r>
+      <w:proofErr w:type="spellEnd"/>
+      <w:r>
+        <w:rPr>
+          <w:sz w:val="24"/>
+          <w:szCs w:val="24"/>
+        </w:rPr>
+        <w:t xml:space="preserve"> package.</w:t>
       </w:r>
     </w:p>
     <w:p>
@@ -956,7 +1310,30 @@
           <w:sz w:val="24"/>
           <w:szCs w:val="24"/>
         </w:rPr>
-        <w:t>Add requirements.txt for causal learn and iRCT package</w:t>
+        <w:t xml:space="preserve">Add requirements.txt for causal learn and </w:t>
+      </w:r>
+      <w:proofErr w:type="spellStart"/>
+      <w:r>
+        <w:rPr>
+          <w:sz w:val="24"/>
+          <w:szCs w:val="24"/>
+        </w:rPr>
+        <w:t>iRCT</w:t>
+      </w:r>
+      <w:proofErr w:type="spellEnd"/>
+      <w:r>
+        <w:rPr>
+          <w:sz w:val="24"/>
+          <w:szCs w:val="24"/>
+        </w:rPr>
+        <w:t xml:space="preserve"> package</w:t>
+      </w:r>
+      <w:r>
+        <w:rPr>
+          <w:sz w:val="24"/>
+          <w:szCs w:val="24"/>
+        </w:rPr>
+        <w:t xml:space="preserve"> for additional python packages</w:t>
       </w:r>
     </w:p>
     <w:p>
@@ -976,7 +1353,23 @@
           <w:sz w:val="24"/>
           <w:szCs w:val="24"/>
         </w:rPr>
-        <w:t>Add feature for iRCT to help users convert their dataset into numerical datasets.</w:t>
+        <w:t xml:space="preserve">Add feature for </w:t>
+      </w:r>
+      <w:proofErr w:type="spellStart"/>
+      <w:r>
+        <w:rPr>
+          <w:sz w:val="24"/>
+          <w:szCs w:val="24"/>
+        </w:rPr>
+        <w:t>iRCT</w:t>
+      </w:r>
+      <w:proofErr w:type="spellEnd"/>
+      <w:r>
+        <w:rPr>
+          <w:sz w:val="24"/>
+          <w:szCs w:val="24"/>
+        </w:rPr>
+        <w:t xml:space="preserve"> to help users convert their dataset into numerical datasets.</w:t>
       </w:r>
     </w:p>
     <w:p>
@@ -996,7 +1389,106 @@
           <w:sz w:val="24"/>
           <w:szCs w:val="24"/>
         </w:rPr>
+        <w:t xml:space="preserve">Once the user uploaded a dataset, we won’t delete it until the user finishes all tests. </w:t>
+      </w:r>
+    </w:p>
+    <w:p>
+      <w:pPr>
+        <w:pStyle w:val="ListParagraph"/>
+        <w:numPr>
+          <w:ilvl w:val="0"/>
+          <w:numId w:val="10"/>
+        </w:numPr>
+        <w:rPr>
+          <w:sz w:val="24"/>
+          <w:szCs w:val="24"/>
+        </w:rPr>
+      </w:pPr>
+      <w:r>
+        <w:rPr>
+          <w:sz w:val="24"/>
+          <w:szCs w:val="24"/>
+        </w:rPr>
         <w:t>Make PC output a DAG</w:t>
+      </w:r>
+      <w:r>
+        <w:rPr>
+          <w:sz w:val="24"/>
+          <w:szCs w:val="24"/>
+        </w:rPr>
+        <w:t xml:space="preserve"> (currently the output is the adjacency matrices.</w:t>
+      </w:r>
+    </w:p>
+    <w:p>
+      <w:pPr>
+        <w:pStyle w:val="ListParagraph"/>
+        <w:numPr>
+          <w:ilvl w:val="0"/>
+          <w:numId w:val="10"/>
+        </w:numPr>
+        <w:rPr>
+          <w:sz w:val="24"/>
+          <w:szCs w:val="24"/>
+        </w:rPr>
+      </w:pPr>
+      <w:r>
+        <w:rPr>
+          <w:sz w:val="24"/>
+          <w:szCs w:val="24"/>
+        </w:rPr>
+        <w:t xml:space="preserve">There were bugs/errors found when Dr. Jiang did her tests on GES. Need to fix all possible error. Think ahead of error handling. Our programs need to be error-proof, or at least errors should be caught and explained. </w:t>
+      </w:r>
+    </w:p>
+    <w:p>
+      <w:pPr>
+        <w:pStyle w:val="ListParagraph"/>
+        <w:numPr>
+          <w:ilvl w:val="0"/>
+          <w:numId w:val="10"/>
+        </w:numPr>
+        <w:rPr>
+          <w:sz w:val="24"/>
+          <w:szCs w:val="24"/>
+        </w:rPr>
+      </w:pPr>
+      <w:r>
+        <w:rPr>
+          <w:sz w:val="24"/>
+          <w:szCs w:val="24"/>
+        </w:rPr>
+        <w:t xml:space="preserve">Move the web.py for both </w:t>
+      </w:r>
+      <w:proofErr w:type="spellStart"/>
+      <w:r>
+        <w:rPr>
+          <w:sz w:val="24"/>
+          <w:szCs w:val="24"/>
+        </w:rPr>
+        <w:t>iRCT</w:t>
+      </w:r>
+      <w:proofErr w:type="spellEnd"/>
+      <w:r>
+        <w:rPr>
+          <w:sz w:val="24"/>
+          <w:szCs w:val="24"/>
+        </w:rPr>
+        <w:t xml:space="preserve"> and </w:t>
+      </w:r>
+      <w:proofErr w:type="spellStart"/>
+      <w:r>
+        <w:rPr>
+          <w:sz w:val="24"/>
+          <w:szCs w:val="24"/>
+        </w:rPr>
+        <w:t>CausalLearning</w:t>
+      </w:r>
+      <w:proofErr w:type="spellEnd"/>
+      <w:r>
+        <w:rPr>
+          <w:sz w:val="24"/>
+          <w:szCs w:val="24"/>
+        </w:rPr>
+        <w:t xml:space="preserve"> to our AWS web sites. </w:t>
       </w:r>
     </w:p>
     <w:p>

</xml_diff>

<commit_message>
Updated meetings notes for today again
</commit_message>
<xml_diff>
--- a/docs/meetingnotes/meetingnote2023.2.22.docx
+++ b/docs/meetingnotes/meetingnote2023.2.22.docx
@@ -467,7 +467,65 @@
           <w:sz w:val="24"/>
           <w:szCs w:val="24"/>
         </w:rPr>
-        <w:t xml:space="preserve">Made comments based on in-meeting testing. </w:t>
+        <w:t>Made comments based on in-meeting testing</w:t>
+      </w:r>
+    </w:p>
+    <w:p>
+      <w:pPr>
+        <w:pStyle w:val="ListParagraph"/>
+        <w:numPr>
+          <w:ilvl w:val="0"/>
+          <w:numId w:val="4"/>
+        </w:numPr>
+        <w:rPr>
+          <w:rFonts w:cs="Times New Roman (Body CS)"/>
+          <w:sz w:val="24"/>
+          <w:szCs w:val="24"/>
+        </w:rPr>
+      </w:pPr>
+      <w:r>
+        <w:rPr>
+          <w:rFonts w:cs="Times New Roman (Body CS)"/>
+          <w:sz w:val="24"/>
+          <w:szCs w:val="24"/>
+        </w:rPr>
+        <w:t xml:space="preserve">Created a new repository to host the combined </w:t>
+      </w:r>
+      <w:proofErr w:type="spellStart"/>
+      <w:r>
+        <w:rPr>
+          <w:rFonts w:cs="Times New Roman (Body CS)"/>
+          <w:sz w:val="24"/>
+          <w:szCs w:val="24"/>
+        </w:rPr>
+        <w:t>iRCT</w:t>
+      </w:r>
+      <w:proofErr w:type="spellEnd"/>
+      <w:r>
+        <w:rPr>
+          <w:rFonts w:cs="Times New Roman (Body CS)"/>
+          <w:sz w:val="24"/>
+          <w:szCs w:val="24"/>
+        </w:rPr>
+        <w:t xml:space="preserve"> and </w:t>
+      </w:r>
+      <w:proofErr w:type="spellStart"/>
+      <w:r>
+        <w:rPr>
+          <w:rFonts w:cs="Times New Roman (Body CS)"/>
+          <w:sz w:val="24"/>
+          <w:szCs w:val="24"/>
+        </w:rPr>
+        <w:t>iCausalLearning</w:t>
+      </w:r>
+      <w:proofErr w:type="spellEnd"/>
+      <w:r>
+        <w:rPr>
+          <w:rFonts w:cs="Times New Roman (Body CS)"/>
+          <w:sz w:val="24"/>
+          <w:szCs w:val="24"/>
+        </w:rPr>
+        <w:t xml:space="preserve"> web version.</w:t>
       </w:r>
     </w:p>
     <w:p>
@@ -1488,7 +1546,34 @@
           <w:sz w:val="24"/>
           <w:szCs w:val="24"/>
         </w:rPr>
-        <w:t xml:space="preserve"> to our AWS web sites. </w:t>
+        <w:t xml:space="preserve"> to our AWS web sites</w:t>
+      </w:r>
+      <w:r>
+        <w:rPr>
+          <w:sz w:val="24"/>
+          <w:szCs w:val="24"/>
+        </w:rPr>
+        <w:t xml:space="preserve">, and combine into one. </w:t>
+      </w:r>
+    </w:p>
+    <w:p>
+      <w:pPr>
+        <w:pStyle w:val="ListParagraph"/>
+        <w:numPr>
+          <w:ilvl w:val="0"/>
+          <w:numId w:val="10"/>
+        </w:numPr>
+        <w:rPr>
+          <w:sz w:val="24"/>
+          <w:szCs w:val="24"/>
+        </w:rPr>
+      </w:pPr>
+      <w:r>
+        <w:rPr>
+          <w:sz w:val="24"/>
+          <w:szCs w:val="24"/>
+        </w:rPr>
+        <w:t>The web address would be iMedCausal.odpac.net</w:t>
       </w:r>
     </w:p>
     <w:p>

</xml_diff>